<commit_message>
publish 0.1.13 : 加快搜索速度
</commit_message>
<xml_diff>
--- a/tests/docs/test.docx
+++ b/tests/docs/test.docx
@@ -37,17 +37,62 @@
     <w:p/>
     <w:p/>
     <w:p>
-      <w:pPr>
-        <w:rPr>
-          <w:rFonts w:hint="eastAsia"/>
-        </w:rPr>
-      </w:pPr>
       <w:r>
         <w:rPr>
           <w:rFonts w:hint="eastAsia"/>
         </w:rPr>
         <w:t>程序员晚枫</w:t>
       </w:r>
+    </w:p>
+    <w:p/>
+    <w:p>
+      <w:pPr>
+        <w:widowControl/>
+        <w:shd w:val="clear" w:color="auto" w:fill="0F111A"/>
+        <w:tabs>
+          <w:tab w:val="left" w:pos="916"/>
+          <w:tab w:val="left" w:pos="1832"/>
+          <w:tab w:val="left" w:pos="2748"/>
+          <w:tab w:val="left" w:pos="3664"/>
+          <w:tab w:val="left" w:pos="4580"/>
+          <w:tab w:val="left" w:pos="5496"/>
+          <w:tab w:val="left" w:pos="6412"/>
+          <w:tab w:val="left" w:pos="7328"/>
+          <w:tab w:val="left" w:pos="8244"/>
+          <w:tab w:val="left" w:pos="9160"/>
+          <w:tab w:val="left" w:pos="10076"/>
+          <w:tab w:val="left" w:pos="10992"/>
+          <w:tab w:val="left" w:pos="11908"/>
+          <w:tab w:val="left" w:pos="12824"/>
+          <w:tab w:val="left" w:pos="13740"/>
+          <w:tab w:val="left" w:pos="14656"/>
+        </w:tabs>
+        <w:jc w:val="left"/>
+        <w:rPr>
+          <w:rFonts w:ascii="Consolas" w:eastAsia="宋体" w:hAnsi="Consolas" w:cs="宋体"/>
+          <w:color w:val="C3CEE3"/>
+          <w:kern w:val="0"/>
+          <w:sz w:val="18"/>
+          <w:szCs w:val="18"/>
+        </w:rPr>
+      </w:pPr>
+      <w:r>
+        <w:rPr>
+          <w:rFonts w:ascii="Consolas" w:eastAsia="宋体" w:hAnsi="Consolas" w:cs="宋体"/>
+          <w:color w:val="C3CEE3"/>
+          <w:kern w:val="0"/>
+          <w:sz w:val="18"/>
+          <w:szCs w:val="18"/>
+        </w:rPr>
+        <w:t>20220214abc</w:t>
+      </w:r>
+    </w:p>
+    <w:p>
+      <w:pPr>
+        <w:rPr>
+          <w:rFonts w:hint="eastAsia"/>
+        </w:rPr>
+      </w:pPr>
     </w:p>
     <w:sectPr>
       <w:pgSz w:w="11906" w:h="16838"/>
@@ -486,6 +531,57 @@
     <w:semiHidden/>
     <w:unhideWhenUsed/>
   </w:style>
+  <w:style w:type="paragraph" w:styleId="HTML">
+    <w:name w:val="HTML Preformatted"/>
+    <w:basedOn w:val="a"/>
+    <w:link w:val="HTML0"/>
+    <w:uiPriority w:val="99"/>
+    <w:semiHidden/>
+    <w:unhideWhenUsed/>
+    <w:rsid w:val="00A1572C"/>
+    <w:pPr>
+      <w:widowControl/>
+      <w:tabs>
+        <w:tab w:val="left" w:pos="916"/>
+        <w:tab w:val="left" w:pos="1832"/>
+        <w:tab w:val="left" w:pos="2748"/>
+        <w:tab w:val="left" w:pos="3664"/>
+        <w:tab w:val="left" w:pos="4580"/>
+        <w:tab w:val="left" w:pos="5496"/>
+        <w:tab w:val="left" w:pos="6412"/>
+        <w:tab w:val="left" w:pos="7328"/>
+        <w:tab w:val="left" w:pos="8244"/>
+        <w:tab w:val="left" w:pos="9160"/>
+        <w:tab w:val="left" w:pos="10076"/>
+        <w:tab w:val="left" w:pos="10992"/>
+        <w:tab w:val="left" w:pos="11908"/>
+        <w:tab w:val="left" w:pos="12824"/>
+        <w:tab w:val="left" w:pos="13740"/>
+        <w:tab w:val="left" w:pos="14656"/>
+      </w:tabs>
+      <w:jc w:val="left"/>
+    </w:pPr>
+    <w:rPr>
+      <w:rFonts w:ascii="宋体" w:eastAsia="宋体" w:hAnsi="宋体" w:cs="宋体"/>
+      <w:kern w:val="0"/>
+      <w:sz w:val="24"/>
+      <w:szCs w:val="24"/>
+    </w:rPr>
+  </w:style>
+  <w:style w:type="character" w:customStyle="1" w:styleId="HTML0">
+    <w:name w:val="HTML 预设格式 字符"/>
+    <w:basedOn w:val="a0"/>
+    <w:link w:val="HTML"/>
+    <w:uiPriority w:val="99"/>
+    <w:semiHidden/>
+    <w:rsid w:val="00A1572C"/>
+    <w:rPr>
+      <w:rFonts w:ascii="宋体" w:eastAsia="宋体" w:hAnsi="宋体" w:cs="宋体"/>
+      <w:kern w:val="0"/>
+      <w:sz w:val="24"/>
+      <w:szCs w:val="24"/>
+    </w:rPr>
+  </w:style>
 </w:styles>
 </file>
 

</xml_diff>